<commit_message>
Train and validate DLinear on disagg sales, prep TFT store scripts
</commit_message>
<xml_diff>
--- a/ModelScores/ModelScoresDisagg.docx
+++ b/ModelScores/ModelScoresDisagg.docx
@@ -14,6 +14,97 @@
           <w:lang w:val="en-US"/>
         </w:rPr>
         <w:t>Global models, no STL, 1782 series</w:t>
+      </w:r>
+    </w:p>
+    <w:p>
+      <w:pPr>
+        <w:rPr>
+          <w:lang w:val="en-US"/>
+        </w:rPr>
+      </w:pPr>
+      <w:r>
+        <w:rPr>
+          <w:lang w:val="en-US"/>
+        </w:rPr>
+        <w:t>--------</w:t>
+      </w:r>
+    </w:p>
+    <w:p>
+      <w:pPr>
+        <w:rPr>
+          <w:lang w:val="en-US"/>
+        </w:rPr>
+      </w:pPr>
+      <w:r>
+        <w:rPr>
+          <w:lang w:val="en-US"/>
+        </w:rPr>
+        <w:t>Model = D-Linear (global, all features)</w:t>
+      </w:r>
+    </w:p>
+    <w:p>
+      <w:pPr>
+        <w:rPr>
+          <w:lang w:val="en-US"/>
+        </w:rPr>
+      </w:pPr>
+      <w:r>
+        <w:rPr>
+          <w:lang w:val="en-US"/>
+        </w:rPr>
+        <w:t>MAE: mean = 95.4615, sd = 262.7068, min = 2.2765, max = 5283.5649</w:t>
+      </w:r>
+    </w:p>
+    <w:p>
+      <w:pPr>
+        <w:rPr>
+          <w:lang w:val="en-US"/>
+        </w:rPr>
+      </w:pPr>
+      <w:r>
+        <w:rPr>
+          <w:lang w:val="en-US"/>
+        </w:rPr>
+        <w:t>MSE: mean = 144055.2264, sd = 1400417.7929, min = 23.08, max = 40024200.7085</w:t>
+      </w:r>
+    </w:p>
+    <w:p>
+      <w:pPr>
+        <w:rPr>
+          <w:lang w:val="en-US"/>
+        </w:rPr>
+      </w:pPr>
+      <w:r>
+        <w:rPr>
+          <w:lang w:val="en-US"/>
+        </w:rPr>
+        <w:t>RMSE: mean = 124.0217, sd = 358.7114, min = 4.8042, max = 6326.4683</w:t>
+      </w:r>
+    </w:p>
+    <w:p>
+      <w:pPr>
+        <w:rPr>
+          <w:lang w:val="en-US"/>
+        </w:rPr>
+      </w:pPr>
+      <w:r>
+        <w:rPr>
+          <w:lang w:val="en-US"/>
+        </w:rPr>
+        <w:t>RMSLE: mean = 0.9723, sd = 0.7964, min = 0.1258, max = 6.285</w:t>
+      </w:r>
+    </w:p>
+    <w:p>
+      <w:pPr>
+        <w:rPr>
+          <w:lang w:val="en-US"/>
+        </w:rPr>
+      </w:pPr>
+      <w:r>
+        <w:rPr>
+          <w:lang w:val="en-US"/>
+        </w:rPr>
+        <w:t>--------</w:t>
       </w:r>
     </w:p>
     <w:p>

</xml_diff>

<commit_message>
Draft code for disagg linear regression
</commit_message>
<xml_diff>
--- a/ModelScores/ModelScoresDisagg.docx
+++ b/ModelScores/ModelScoresDisagg.docx
@@ -2,6 +2,148 @@
 <file path=word/document.xml><?xml version="1.0" encoding="utf-8"?>
 <w:document xmlns:wpc="http://schemas.microsoft.com/office/word/2010/wordprocessingCanvas" xmlns:cx="http://schemas.microsoft.com/office/drawing/2014/chartex" xmlns:cx1="http://schemas.microsoft.com/office/drawing/2015/9/8/chartex" xmlns:cx2="http://schemas.microsoft.com/office/drawing/2015/10/21/chartex" xmlns:cx3="http://schemas.microsoft.com/office/drawing/2016/5/9/chartex" xmlns:cx4="http://schemas.microsoft.com/office/drawing/2016/5/10/chartex" xmlns:cx5="http://schemas.microsoft.com/office/drawing/2016/5/11/chartex" xmlns:cx6="http://schemas.microsoft.com/office/drawing/2016/5/12/chartex" xmlns:cx7="http://schemas.microsoft.com/office/drawing/2016/5/13/chartex" xmlns:cx8="http://schemas.microsoft.com/office/drawing/2016/5/14/chartex" xmlns:mc="http://schemas.openxmlformats.org/markup-compatibility/2006" xmlns:aink="http://schemas.microsoft.com/office/drawing/2016/ink" xmlns:am3d="http://schemas.microsoft.com/office/drawing/2017/model3d" xmlns:o="urn:schemas-microsoft-com:office:office" xmlns:oel="http://schemas.microsoft.com/office/2019/extlst" xmlns:r="http://schemas.openxmlformats.org/officeDocument/2006/relationships" xmlns:m="http://schemas.openxmlformats.org/officeDocument/2006/math" xmlns:v="urn:schemas-microsoft-com:vml" xmlns:wp14="http://schemas.microsoft.com/office/word/2010/wordprocessingDrawing" xmlns:wp="http://schemas.openxmlformats.org/drawingml/2006/wordprocessingDrawing" xmlns:w10="urn:schemas-microsoft-com:office:word" xmlns:w="http://schemas.openxmlformats.org/wordprocessingml/2006/main" xmlns:w14="http://schemas.microsoft.com/office/word/2010/wordml" xmlns:w15="http://schemas.microsoft.com/office/word/2012/wordml" xmlns:w16cex="http://schemas.microsoft.com/office/word/2018/wordml/cex" xmlns:w16cid="http://schemas.microsoft.com/office/word/2016/wordml/cid" xmlns:w16="http://schemas.microsoft.com/office/word/2018/wordml" xmlns:w16sdtdh="http://schemas.microsoft.com/office/word/2020/wordml/sdtdatahash" xmlns:w16se="http://schemas.microsoft.com/office/word/2015/wordml/symex" xmlns:wpg="http://schemas.microsoft.com/office/word/2010/wordprocessingGroup" xmlns:wpi="http://schemas.microsoft.com/office/word/2010/wordprocessingInk" xmlns:wne="http://schemas.microsoft.com/office/word/2006/wordml" xmlns:wps="http://schemas.microsoft.com/office/word/2010/wordprocessingShape" mc:Ignorable="w14 w15 w16se w16cid w16 w16cex w16sdtdh wp14">
   <w:body>
+    <w:p>
+      <w:pPr>
+        <w:pStyle w:val="Heading1"/>
+        <w:rPr>
+          <w:lang w:val="en-US"/>
+        </w:rPr>
+      </w:pPr>
+      <w:r>
+        <w:rPr>
+          <w:lang w:val="en-US"/>
+        </w:rPr>
+        <w:t>Univariate models, no STL</w:t>
+      </w:r>
+    </w:p>
+    <w:p>
+      <w:pPr>
+        <w:pStyle w:val="HTMLPreformatted"/>
+        <w:shd w:val="clear" w:color="auto" w:fill="2D2D2D"/>
+        <w:rPr>
+          <w:rFonts w:ascii="Lucida Console" w:hAnsi="Lucida Console"/>
+          <w:color w:val="CCCCCC"/>
+          <w:lang w:val="en-US"/>
+        </w:rPr>
+      </w:pPr>
+      <w:r>
+        <w:rPr>
+          <w:rFonts w:ascii="Lucida Console" w:hAnsi="Lucida Console"/>
+          <w:color w:val="CCCCCC"/>
+          <w:lang w:val="en-US"/>
+        </w:rPr>
+        <w:t>--------</w:t>
+      </w:r>
+    </w:p>
+    <w:p>
+      <w:pPr>
+        <w:pStyle w:val="HTMLPreformatted"/>
+        <w:shd w:val="clear" w:color="auto" w:fill="2D2D2D"/>
+        <w:rPr>
+          <w:rFonts w:ascii="Lucida Console" w:hAnsi="Lucida Console"/>
+          <w:color w:val="CCCCCC"/>
+        </w:rPr>
+      </w:pPr>
+      <w:r>
+        <w:rPr>
+          <w:rFonts w:ascii="Lucida Console" w:hAnsi="Lucida Console"/>
+          <w:color w:val="CCCCCC"/>
+        </w:rPr>
+        <w:t>Model = Linear regression (all features)</w:t>
+      </w:r>
+    </w:p>
+    <w:p>
+      <w:pPr>
+        <w:pStyle w:val="HTMLPreformatted"/>
+        <w:shd w:val="clear" w:color="auto" w:fill="2D2D2D"/>
+        <w:rPr>
+          <w:rFonts w:ascii="Lucida Console" w:hAnsi="Lucida Console"/>
+          <w:color w:val="CCCCCC"/>
+        </w:rPr>
+      </w:pPr>
+      <w:r>
+        <w:rPr>
+          <w:rFonts w:ascii="Lucida Console" w:hAnsi="Lucida Console"/>
+          <w:color w:val="CCCCCC"/>
+        </w:rPr>
+        <w:t>MAE: mean = 79.5002, sd = 199.5047, min = 0.0, max = 2476.2983</w:t>
+      </w:r>
+    </w:p>
+    <w:p>
+      <w:pPr>
+        <w:pStyle w:val="HTMLPreformatted"/>
+        <w:shd w:val="clear" w:color="auto" w:fill="2D2D2D"/>
+        <w:rPr>
+          <w:rFonts w:ascii="Lucida Console" w:hAnsi="Lucida Console"/>
+          <w:color w:val="CCCCCC"/>
+        </w:rPr>
+      </w:pPr>
+      <w:r>
+        <w:rPr>
+          <w:rFonts w:ascii="Lucida Console" w:hAnsi="Lucida Console"/>
+          <w:color w:val="CCCCCC"/>
+        </w:rPr>
+        <w:t>MSE: mean = 67418.3049, sd = 346389.5931, min = 0.0, max = 7386625.3219</w:t>
+      </w:r>
+    </w:p>
+    <w:p>
+      <w:pPr>
+        <w:pStyle w:val="HTMLPreformatted"/>
+        <w:shd w:val="clear" w:color="auto" w:fill="2D2D2D"/>
+        <w:rPr>
+          <w:rFonts w:ascii="Lucida Console" w:hAnsi="Lucida Console"/>
+          <w:color w:val="CCCCCC"/>
+        </w:rPr>
+      </w:pPr>
+      <w:r>
+        <w:rPr>
+          <w:rFonts w:ascii="Lucida Console" w:hAnsi="Lucida Console"/>
+          <w:color w:val="CCCCCC"/>
+        </w:rPr>
+        <w:t>RMSE: mean = 97.7129, sd = 240.5629, min = 0.0, max = 2717.8347</w:t>
+      </w:r>
+    </w:p>
+    <w:p>
+      <w:pPr>
+        <w:pStyle w:val="HTMLPreformatted"/>
+        <w:shd w:val="clear" w:color="auto" w:fill="2D2D2D"/>
+        <w:rPr>
+          <w:rFonts w:ascii="Lucida Console" w:hAnsi="Lucida Console"/>
+          <w:color w:val="CCCCCC"/>
+        </w:rPr>
+      </w:pPr>
+      <w:r>
+        <w:rPr>
+          <w:rFonts w:ascii="Lucida Console" w:hAnsi="Lucida Console"/>
+          <w:color w:val="CCCCCC"/>
+        </w:rPr>
+        <w:t>RMSLE: mean = 0.4078, sd = 0.2533, min = 0.0, max = 2.0986</w:t>
+      </w:r>
+    </w:p>
+    <w:p>
+      <w:pPr>
+        <w:pStyle w:val="HTMLPreformatted"/>
+        <w:shd w:val="clear" w:color="auto" w:fill="2D2D2D"/>
+        <w:rPr>
+          <w:rFonts w:ascii="Lucida Console" w:hAnsi="Lucida Console"/>
+          <w:color w:val="CCCCCC"/>
+        </w:rPr>
+      </w:pPr>
+      <w:r>
+        <w:rPr>
+          <w:rFonts w:ascii="Lucida Console" w:hAnsi="Lucida Console"/>
+          <w:color w:val="CCCCCC"/>
+        </w:rPr>
+        <w:t>--------</w:t>
+      </w:r>
+    </w:p>
+    <w:p>
+      <w:pPr>
+        <w:rPr>
+          <w:lang w:val="en-US"/>
+        </w:rPr>
+      </w:pPr>
+    </w:p>
     <w:p>
       <w:pPr>
         <w:pStyle w:val="Heading1"/>

</xml_diff>